<commit_message>
Set the appropriate format and text.
</commit_message>
<xml_diff>
--- a/title.docx
+++ b/title.docx
@@ -470,13 +470,21 @@
         <w:jc w:val="center"/>
         <w:rPr>
           <w:i/>
-        </w:rPr>
-      </w:pPr>
-      <w:r>
-        <w:rPr>
-          <w:i/>
-        </w:rPr>
-        <w:t>Москва, 2014</w:t>
+          <w:lang w:val="en-US"/>
+        </w:rPr>
+      </w:pPr>
+      <w:r>
+        <w:rPr>
+          <w:i/>
+        </w:rPr>
+        <w:t>Москва, 20</w:t>
+      </w:r>
+      <w:r>
+        <w:rPr>
+          <w:i/>
+          <w:lang w:val="en-US"/>
+        </w:rPr>
+        <w:t>22</w:t>
       </w:r>
     </w:p>
     <w:sectPr>
@@ -612,6 +620,7 @@
     <w:lsdException w:name="HTML Sample" w:semiHidden="1" w:unhideWhenUsed="1"/>
     <w:lsdException w:name="HTML Typewriter" w:semiHidden="1" w:unhideWhenUsed="1"/>
     <w:lsdException w:name="HTML Variable" w:semiHidden="1" w:unhideWhenUsed="1"/>
+    <w:lsdException w:name="Normal Table" w:semiHidden="1" w:unhideWhenUsed="1"/>
     <w:lsdException w:name="annotation subject" w:semiHidden="1" w:unhideWhenUsed="1"/>
     <w:lsdException w:name="No List" w:semiHidden="1" w:unhideWhenUsed="1"/>
     <w:lsdException w:name="Outline List 1" w:semiHidden="1" w:unhideWhenUsed="1"/>
@@ -654,8 +663,11 @@
     <w:lsdException w:name="Table Contemporary" w:semiHidden="1" w:unhideWhenUsed="1"/>
     <w:lsdException w:name="Table Elegant" w:semiHidden="1" w:unhideWhenUsed="1"/>
     <w:lsdException w:name="Table Professional" w:semiHidden="1" w:unhideWhenUsed="1"/>
+    <w:lsdException w:name="Table Subtle 1" w:semiHidden="1" w:unhideWhenUsed="1"/>
     <w:lsdException w:name="Table Subtle 2" w:semiHidden="1" w:unhideWhenUsed="1"/>
     <w:lsdException w:name="Table Web 1" w:semiHidden="1" w:unhideWhenUsed="1"/>
+    <w:lsdException w:name="Table Web 2" w:semiHidden="1" w:unhideWhenUsed="1"/>
+    <w:lsdException w:name="Table Web 3" w:semiHidden="1" w:unhideWhenUsed="1"/>
     <w:lsdException w:name="Balloon Text" w:semiHidden="1" w:unhideWhenUsed="1"/>
     <w:lsdException w:name="Table Grid" w:uiPriority="59"/>
     <w:lsdException w:name="Table Theme" w:semiHidden="1" w:unhideWhenUsed="1"/>
@@ -888,6 +900,7 @@
   <w:style w:type="character" w:default="1" w:styleId="a0">
     <w:name w:val="Default Paragraph Font"/>
     <w:uiPriority w:val="1"/>
+    <w:semiHidden/>
     <w:unhideWhenUsed/>
   </w:style>
   <w:style w:type="table" w:default="1" w:styleId="a1">

</xml_diff>